<commit_message>
UX test document finished
</commit_message>
<xml_diff>
--- a/docs/UX Test.docx
+++ b/docs/UX Test.docx
@@ -106,61 +106,11 @@
           <w:rFonts w:cstheme="minorHAnsi"/>
         </w:rPr>
       </w:pPr>
-    </w:p>
-    <w:p>
-      <w:pPr>
-        <w:rPr>
-          <w:rFonts w:cstheme="minorHAnsi"/>
-        </w:rPr>
-      </w:pPr>
-    </w:p>
-    <w:p>
-      <w:pPr>
-        <w:rPr>
-          <w:rFonts w:cstheme="minorHAnsi"/>
-        </w:rPr>
-      </w:pPr>
-    </w:p>
-    <w:p>
-      <w:pPr>
-        <w:rPr>
-          <w:rFonts w:cstheme="minorHAnsi"/>
-        </w:rPr>
-      </w:pPr>
-    </w:p>
-    <w:p>
-      <w:pPr>
-        <w:rPr>
-          <w:rFonts w:cstheme="minorHAnsi"/>
-        </w:rPr>
-      </w:pPr>
-    </w:p>
-    <w:p>
-      <w:pPr>
-        <w:rPr>
-          <w:rFonts w:cstheme="minorHAnsi"/>
-        </w:rPr>
-      </w:pPr>
-    </w:p>
-    <w:p>
-      <w:pPr>
-        <w:rPr>
-          <w:rFonts w:cstheme="minorHAnsi"/>
-        </w:rPr>
-      </w:pPr>
-    </w:p>
-    <w:p>
-      <w:pPr>
-        <w:pStyle w:val="Subttulo"/>
-        <w:rPr>
-          <w:rFonts w:cstheme="minorHAnsi"/>
-        </w:rPr>
-      </w:pPr>
-      <w:r>
-        <w:rPr>
-          <w:rFonts w:cstheme="minorHAnsi"/>
-        </w:rPr>
-        <w:t>Usuario 2</w:t>
+      <w:r>
+        <w:rPr>
+          <w:rFonts w:cstheme="minorHAnsi"/>
+        </w:rPr>
+        <w:t>No es claro qué es la página exactamente a primera vista</w:t>
       </w:r>
     </w:p>
     <w:p>
@@ -174,47 +124,25 @@
           <w:rFonts w:cstheme="minorHAnsi"/>
         </w:rPr>
       </w:pPr>
-    </w:p>
-    <w:p>
-      <w:pPr>
-        <w:rPr>
-          <w:rFonts w:cstheme="minorHAnsi"/>
-        </w:rPr>
-      </w:pPr>
-    </w:p>
-    <w:p>
-      <w:pPr>
-        <w:rPr>
-          <w:rFonts w:cstheme="minorHAnsi"/>
-        </w:rPr>
-      </w:pPr>
-    </w:p>
-    <w:p>
-      <w:pPr>
-        <w:rPr>
-          <w:rFonts w:cstheme="minorHAnsi"/>
-        </w:rPr>
-      </w:pPr>
-    </w:p>
-    <w:p>
-      <w:pPr>
-        <w:rPr>
-          <w:rFonts w:cstheme="minorHAnsi"/>
-        </w:rPr>
-      </w:pPr>
-    </w:p>
-    <w:p>
-      <w:pPr>
-        <w:pStyle w:val="Subttulo"/>
-        <w:rPr>
-          <w:rFonts w:cstheme="minorHAnsi"/>
-        </w:rPr>
-      </w:pPr>
-      <w:r>
-        <w:rPr>
-          <w:rFonts w:cstheme="minorHAnsi"/>
-        </w:rPr>
-        <w:t>Usuario 3</w:t>
+      <w:r>
+        <w:rPr>
+          <w:rFonts w:cstheme="minorHAnsi"/>
+        </w:rPr>
+        <w:t xml:space="preserve">Buscar la pregunta debería estar más grande, y el </w:t>
+      </w:r>
+      <w:proofErr w:type="spellStart"/>
+      <w:r>
+        <w:rPr>
+          <w:rFonts w:cstheme="minorHAnsi"/>
+        </w:rPr>
+        <w:t>login</w:t>
+      </w:r>
+      <w:proofErr w:type="spellEnd"/>
+      <w:r>
+        <w:rPr>
+          <w:rFonts w:cstheme="minorHAnsi"/>
+        </w:rPr>
+        <w:t xml:space="preserve"> arriba</w:t>
       </w:r>
     </w:p>
     <w:p>
@@ -228,6 +156,320 @@
           <w:rFonts w:cstheme="minorHAnsi"/>
         </w:rPr>
       </w:pPr>
+      <w:r>
+        <w:rPr>
+          <w:rFonts w:cstheme="minorHAnsi"/>
+        </w:rPr>
+        <w:t xml:space="preserve">Buscar por </w:t>
+      </w:r>
+      <w:proofErr w:type="spellStart"/>
+      <w:r>
+        <w:rPr>
+          <w:rFonts w:cstheme="minorHAnsi"/>
+        </w:rPr>
+        <w:t>tags</w:t>
+      </w:r>
+      <w:proofErr w:type="spellEnd"/>
+      <w:r>
+        <w:rPr>
+          <w:rFonts w:cstheme="minorHAnsi"/>
+        </w:rPr>
+        <w:t xml:space="preserve"> debería ser más claro</w:t>
+      </w:r>
+    </w:p>
+    <w:p>
+      <w:pPr>
+        <w:pStyle w:val="Prrafodelista"/>
+        <w:numPr>
+          <w:ilvl w:val="0"/>
+          <w:numId w:val="6"/>
+        </w:numPr>
+        <w:rPr>
+          <w:rFonts w:cstheme="minorHAnsi"/>
+        </w:rPr>
+      </w:pPr>
+      <w:r>
+        <w:rPr>
+          <w:rFonts w:cstheme="minorHAnsi"/>
+        </w:rPr>
+        <w:t xml:space="preserve">No es claro como agregar la opción de respuesta. Usar algo más que solo </w:t>
+      </w:r>
+      <w:proofErr w:type="spellStart"/>
+      <w:r>
+        <w:rPr>
+          <w:rFonts w:cstheme="minorHAnsi"/>
+        </w:rPr>
+        <w:t>enter</w:t>
+      </w:r>
+      <w:proofErr w:type="spellEnd"/>
+      <w:r>
+        <w:rPr>
+          <w:rFonts w:cstheme="minorHAnsi"/>
+        </w:rPr>
+        <w:t>.</w:t>
+      </w:r>
+    </w:p>
+    <w:p>
+      <w:pPr>
+        <w:pStyle w:val="Prrafodelista"/>
+        <w:numPr>
+          <w:ilvl w:val="0"/>
+          <w:numId w:val="6"/>
+        </w:numPr>
+        <w:rPr>
+          <w:rFonts w:cstheme="minorHAnsi"/>
+        </w:rPr>
+      </w:pPr>
+      <w:r>
+        <w:rPr>
+          <w:rFonts w:cstheme="minorHAnsi"/>
+        </w:rPr>
+        <w:t>Sería bueno agregar una forma de editar la pregunta</w:t>
+      </w:r>
+    </w:p>
+    <w:p>
+      <w:pPr>
+        <w:pStyle w:val="Prrafodelista"/>
+        <w:numPr>
+          <w:ilvl w:val="0"/>
+          <w:numId w:val="6"/>
+        </w:numPr>
+        <w:rPr>
+          <w:rFonts w:cstheme="minorHAnsi"/>
+        </w:rPr>
+      </w:pPr>
+      <w:r>
+        <w:rPr>
+          <w:rFonts w:cstheme="minorHAnsi"/>
+        </w:rPr>
+        <w:t>Tiene un gran potencial con una comunidad activa.</w:t>
+      </w:r>
+    </w:p>
+    <w:p>
+      <w:pPr>
+        <w:pStyle w:val="Prrafodelista"/>
+        <w:numPr>
+          <w:ilvl w:val="0"/>
+          <w:numId w:val="6"/>
+        </w:numPr>
+        <w:rPr>
+          <w:rFonts w:cstheme="minorHAnsi"/>
+        </w:rPr>
+      </w:pPr>
+      <w:r>
+        <w:rPr>
+          <w:rFonts w:cstheme="minorHAnsi"/>
+        </w:rPr>
+        <w:t xml:space="preserve">Dividir las preguntas por categorías, tener todo más </w:t>
+      </w:r>
+      <w:proofErr w:type="spellStart"/>
+      <w:r>
+        <w:rPr>
+          <w:rFonts w:cstheme="minorHAnsi"/>
+        </w:rPr>
+        <w:t>modularizado</w:t>
+      </w:r>
+      <w:proofErr w:type="spellEnd"/>
+      <w:r>
+        <w:rPr>
+          <w:rFonts w:cstheme="minorHAnsi"/>
+        </w:rPr>
+        <w:t>.</w:t>
+      </w:r>
+    </w:p>
+    <w:p>
+      <w:pPr>
+        <w:pStyle w:val="Subttulo"/>
+        <w:rPr>
+          <w:rFonts w:cstheme="minorHAnsi"/>
+        </w:rPr>
+      </w:pPr>
+      <w:r>
+        <w:rPr>
+          <w:rFonts w:cstheme="minorHAnsi"/>
+        </w:rPr>
+        <w:t>Usuario 2</w:t>
+      </w:r>
+    </w:p>
+    <w:p>
+      <w:pPr>
+        <w:pStyle w:val="Prrafodelista"/>
+        <w:numPr>
+          <w:ilvl w:val="0"/>
+          <w:numId w:val="6"/>
+        </w:numPr>
+        <w:rPr>
+          <w:rFonts w:cstheme="minorHAnsi"/>
+        </w:rPr>
+      </w:pPr>
+      <w:r>
+        <w:rPr>
+          <w:rFonts w:cstheme="minorHAnsi"/>
+        </w:rPr>
+        <w:t>No es claro qué es la página</w:t>
+      </w:r>
+    </w:p>
+    <w:p>
+      <w:pPr>
+        <w:pStyle w:val="Prrafodelista"/>
+        <w:numPr>
+          <w:ilvl w:val="0"/>
+          <w:numId w:val="6"/>
+        </w:numPr>
+        <w:rPr>
+          <w:rFonts w:cstheme="minorHAnsi"/>
+        </w:rPr>
+      </w:pPr>
+      <w:r>
+        <w:rPr>
+          <w:rFonts w:cstheme="minorHAnsi"/>
+        </w:rPr>
+        <w:t>Al crear un usuario piensan que primero hay que poner el país.</w:t>
+      </w:r>
+    </w:p>
+    <w:p>
+      <w:pPr>
+        <w:pStyle w:val="Prrafodelista"/>
+        <w:numPr>
+          <w:ilvl w:val="0"/>
+          <w:numId w:val="6"/>
+        </w:numPr>
+        <w:rPr>
+          <w:rFonts w:cstheme="minorHAnsi"/>
+        </w:rPr>
+      </w:pPr>
+      <w:r>
+        <w:rPr>
+          <w:rFonts w:cstheme="minorHAnsi"/>
+        </w:rPr>
+        <w:t>No se entiende por qué se buscaría una pregunta.</w:t>
+      </w:r>
+    </w:p>
+    <w:p>
+      <w:pPr>
+        <w:pStyle w:val="Prrafodelista"/>
+        <w:numPr>
+          <w:ilvl w:val="0"/>
+          <w:numId w:val="6"/>
+        </w:numPr>
+        <w:rPr>
+          <w:rFonts w:cstheme="minorHAnsi"/>
+        </w:rPr>
+      </w:pPr>
+      <w:r>
+        <w:rPr>
+          <w:rFonts w:cstheme="minorHAnsi"/>
+        </w:rPr>
+        <w:t>Buena página entre más preguntas haya. Debería controlarse un poco más con categorías.</w:t>
+      </w:r>
+    </w:p>
+    <w:p>
+      <w:pPr>
+        <w:pStyle w:val="Prrafodelista"/>
+        <w:numPr>
+          <w:ilvl w:val="0"/>
+          <w:numId w:val="6"/>
+        </w:numPr>
+        <w:rPr>
+          <w:rFonts w:cstheme="minorHAnsi"/>
+        </w:rPr>
+      </w:pPr>
+      <w:proofErr w:type="spellStart"/>
+      <w:r>
+        <w:rPr>
+          <w:rFonts w:cstheme="minorHAnsi"/>
+        </w:rPr>
+        <w:t>Landing</w:t>
+      </w:r>
+      <w:proofErr w:type="spellEnd"/>
+      <w:r>
+        <w:rPr>
+          <w:rFonts w:cstheme="minorHAnsi"/>
+        </w:rPr>
+        <w:t xml:space="preserve"> page más claro</w:t>
+      </w:r>
+    </w:p>
+    <w:p>
+      <w:pPr>
+        <w:pStyle w:val="Subttulo"/>
+        <w:rPr>
+          <w:rFonts w:cstheme="minorHAnsi"/>
+        </w:rPr>
+      </w:pPr>
+      <w:r>
+        <w:rPr>
+          <w:rFonts w:cstheme="minorHAnsi"/>
+        </w:rPr>
+        <w:t>Usuario 3</w:t>
+      </w:r>
+    </w:p>
+    <w:p>
+      <w:pPr>
+        <w:pStyle w:val="Prrafodelista"/>
+        <w:numPr>
+          <w:ilvl w:val="0"/>
+          <w:numId w:val="6"/>
+        </w:numPr>
+        <w:rPr>
+          <w:rFonts w:cstheme="minorHAnsi"/>
+        </w:rPr>
+      </w:pPr>
+      <w:r>
+        <w:rPr>
+          <w:rFonts w:cstheme="minorHAnsi"/>
+        </w:rPr>
+        <w:t xml:space="preserve">Creen que es un explorador o </w:t>
+      </w:r>
+      <w:proofErr w:type="spellStart"/>
+      <w:r>
+        <w:rPr>
+          <w:rFonts w:cstheme="minorHAnsi"/>
+        </w:rPr>
+        <w:t>yahoo</w:t>
+      </w:r>
+      <w:proofErr w:type="spellEnd"/>
+      <w:r>
+        <w:rPr>
+          <w:rFonts w:cstheme="minorHAnsi"/>
+        </w:rPr>
+        <w:t xml:space="preserve"> respuestas</w:t>
+      </w:r>
+    </w:p>
+    <w:p>
+      <w:pPr>
+        <w:pStyle w:val="Prrafodelista"/>
+        <w:numPr>
+          <w:ilvl w:val="0"/>
+          <w:numId w:val="6"/>
+        </w:numPr>
+        <w:rPr>
+          <w:rFonts w:cstheme="minorHAnsi"/>
+        </w:rPr>
+      </w:pPr>
+      <w:r>
+        <w:rPr>
+          <w:rFonts w:cstheme="minorHAnsi"/>
+        </w:rPr>
+        <w:t>Problemas con el país, creen que es lo primero en llenar</w:t>
+      </w:r>
+    </w:p>
+    <w:p>
+      <w:pPr>
+        <w:pStyle w:val="Prrafodelista"/>
+        <w:numPr>
+          <w:ilvl w:val="0"/>
+          <w:numId w:val="6"/>
+        </w:numPr>
+        <w:rPr>
+          <w:rFonts w:cstheme="minorHAnsi"/>
+        </w:rPr>
+      </w:pPr>
+      <w:r>
+        <w:rPr>
+          <w:rFonts w:cstheme="minorHAnsi"/>
+        </w:rPr>
+        <w:t>No quedó claro que la persona puede decidir si los que responden pueden agregar opciones a su pregunta, lo sugirió como funcionalidad adicional y ya estaba.</w:t>
+      </w:r>
     </w:p>
     <w:p>
       <w:pPr>
@@ -268,6 +510,16 @@
           <w:rFonts w:cstheme="minorHAnsi"/>
         </w:rPr>
       </w:pPr>
+    </w:p>
+    <w:p>
+      <w:pPr>
+        <w:jc w:val="center"/>
+        <w:rPr>
+          <w:rFonts w:cstheme="minorHAnsi"/>
+        </w:rPr>
+      </w:pPr>
+      <w:bookmarkStart w:id="0" w:name="_GoBack"/>
+      <w:bookmarkEnd w:id="0"/>
     </w:p>
     <w:p>
       <w:pPr>
@@ -4295,8 +4547,6 @@
       <w:r>
         <w:t>__________________________________</w:t>
       </w:r>
-      <w:bookmarkStart w:id="0" w:name="_GoBack"/>
-      <w:bookmarkEnd w:id="0"/>
     </w:p>
     <w:sectPr>
       <w:pgSz w:w="12240" w:h="15840" w:code="1"/>

</xml_diff>